<commit_message>
Cambios en manual usuario
</commit_message>
<xml_diff>
--- a/Manuales/Manual De Usuario-202200198.docx
+++ b/Manuales/Manual De Usuario-202200198.docx
@@ -1398,13 +1398,8 @@
         <w:t xml:space="preserve">Herramientas: </w:t>
       </w:r>
       <w:r>
-        <w:t xml:space="preserve">Visual Studio </w:t>
-      </w:r>
-      <w:proofErr w:type="spellStart"/>
-      <w:r>
-        <w:t>Code</w:t>
-      </w:r>
-      <w:proofErr w:type="spellEnd"/>
+        <w:t>Visual Studio Code</w:t>
+      </w:r>
     </w:p>
     <w:p>
       <w:pPr>
@@ -1459,6 +1454,9 @@
     <w:p/>
     <w:p>
       <w:r>
+        <w:rPr>
+          <w:noProof/>
+        </w:rPr>
         <w:drawing>
           <wp:inline distT="0" distB="0" distL="0" distR="0" wp14:anchorId="58602E63" wp14:editId="4B4917FE">
             <wp:extent cx="2305372" cy="1705213"/>
@@ -1513,6 +1511,9 @@
     <w:p/>
     <w:p>
       <w:r>
+        <w:rPr>
+          <w:noProof/>
+        </w:rPr>
         <w:drawing>
           <wp:inline distT="0" distB="0" distL="0" distR="0" wp14:anchorId="5246F5E5" wp14:editId="41D3EFF8">
             <wp:extent cx="3210373" cy="1352739"/>
@@ -1573,6 +1574,9 @@
     <w:p/>
     <w:p>
       <w:r>
+        <w:rPr>
+          <w:noProof/>
+        </w:rPr>
         <w:lastRenderedPageBreak/>
         <w:drawing>
           <wp:inline distT="0" distB="0" distL="0" distR="0" wp14:anchorId="3A3A2407" wp14:editId="00696910">
@@ -1613,15 +1617,7 @@
     </w:p>
     <w:p>
       <w:r>
-        <w:t xml:space="preserve">Al ingresar correctamente las credenciales se podrá ingresar al </w:t>
-      </w:r>
-      <w:proofErr w:type="spellStart"/>
-      <w:r>
-        <w:t>modulo</w:t>
-      </w:r>
-      <w:proofErr w:type="spellEnd"/>
-      <w:r>
-        <w:t xml:space="preserve"> de administrador.</w:t>
+        <w:t>Al ingresar correctamente las credenciales se podrá ingresar al modulo de administrador.</w:t>
       </w:r>
     </w:p>
     <w:p/>
@@ -1638,20 +1634,15 @@
     <w:p/>
     <w:p>
       <w:r>
-        <w:t xml:space="preserve">Se pide un nombre de archivo </w:t>
-      </w:r>
-      <w:proofErr w:type="spellStart"/>
-      <w:r>
-        <w:t>json</w:t>
-      </w:r>
-      <w:proofErr w:type="spellEnd"/>
-      <w:r>
-        <w:t xml:space="preserve"> y esto ingresara a la lista enlazada nuestros datos. Y a su vez los muestra.</w:t>
-      </w:r>
-    </w:p>
-    <w:p/>
-    <w:p>
-      <w:r>
+        <w:t>Se pide un nombre de archivo json y esto ingresara a la lista enlazada nuestros datos. Y a su vez los muestra.</w:t>
+      </w:r>
+    </w:p>
+    <w:p/>
+    <w:p>
+      <w:r>
+        <w:rPr>
+          <w:noProof/>
+        </w:rPr>
         <w:drawing>
           <wp:inline distT="0" distB="0" distL="0" distR="0" wp14:anchorId="18E77C1D" wp14:editId="70C32EB8">
             <wp:extent cx="4220164" cy="2753109"/>
@@ -1704,23 +1695,7 @@
     <w:p>
       <w:r>
         <w:lastRenderedPageBreak/>
-        <w:t xml:space="preserve">Se pide un nombre del archivo </w:t>
-      </w:r>
-      <w:proofErr w:type="spellStart"/>
-      <w:r>
-        <w:t>json</w:t>
-      </w:r>
-      <w:proofErr w:type="spellEnd"/>
-      <w:r>
-        <w:t xml:space="preserve"> de las relaciones de amistan y con ello aparecerá un pequeño </w:t>
-      </w:r>
-      <w:proofErr w:type="spellStart"/>
-      <w:r>
-        <w:t>print</w:t>
-      </w:r>
-      <w:proofErr w:type="spellEnd"/>
-      <w:r>
-        <w:t xml:space="preserve"> donde se </w:t>
+        <w:t xml:space="preserve">Se pide un nombre del archivo json de las relaciones de amistan y con ello aparecerá un pequeño print donde se </w:t>
       </w:r>
       <w:proofErr w:type="gramStart"/>
       <w:r>
@@ -1734,6 +1709,9 @@
     <w:p/>
     <w:p>
       <w:r>
+        <w:rPr>
+          <w:noProof/>
+        </w:rPr>
         <w:drawing>
           <wp:inline distT="0" distB="0" distL="0" distR="0" wp14:anchorId="0B89D1D0" wp14:editId="46E40F9E">
             <wp:extent cx="5612130" cy="972185"/>
@@ -1785,6 +1763,9 @@
     <w:p/>
     <w:p>
       <w:r>
+        <w:rPr>
+          <w:noProof/>
+        </w:rPr>
         <w:drawing>
           <wp:inline distT="0" distB="0" distL="0" distR="0" wp14:anchorId="26DCB729" wp14:editId="7C6B6726">
             <wp:extent cx="5106113" cy="381053"/>
@@ -1849,6 +1830,9 @@
     <w:p/>
     <w:p>
       <w:r>
+        <w:rPr>
+          <w:noProof/>
+        </w:rPr>
         <w:drawing>
           <wp:inline distT="0" distB="0" distL="0" distR="0" wp14:anchorId="07424D2B" wp14:editId="15BC3CF3">
             <wp:extent cx="2581635" cy="1286054"/>
@@ -1895,6 +1879,9 @@
     <w:p/>
     <w:p>
       <w:r>
+        <w:rPr>
+          <w:noProof/>
+        </w:rPr>
         <w:drawing>
           <wp:inline distT="0" distB="0" distL="0" distR="0" wp14:anchorId="03DF7835" wp14:editId="0DC8FDBC">
             <wp:extent cx="4906060" cy="695422"/>
@@ -1947,6 +1934,9 @@
     <w:p/>
     <w:p>
       <w:r>
+        <w:rPr>
+          <w:noProof/>
+        </w:rPr>
         <w:drawing>
           <wp:inline distT="0" distB="0" distL="0" distR="0" wp14:anchorId="52A0DEE6" wp14:editId="49529AAC">
             <wp:extent cx="2400635" cy="1000265"/>
@@ -1987,15 +1977,7 @@
     <w:p/>
     <w:p>
       <w:r>
-        <w:t xml:space="preserve">Esta opción creara </w:t>
-      </w:r>
-      <w:proofErr w:type="spellStart"/>
-      <w:r>
-        <w:t>dot</w:t>
-      </w:r>
-      <w:proofErr w:type="spellEnd"/>
-      <w:r>
-        <w:t xml:space="preserve"> y png de los reportes mencionados. Puede ser la matriz, las lista o lista doblemente enlazada.</w:t>
+        <w:t>Esta opción creara dot y png de los reportes mencionados. Puede ser la matriz, las lista o lista doblemente enlazada.</w:t>
       </w:r>
     </w:p>
     <w:p/>
@@ -2012,6 +1994,9 @@
     <w:p/>
     <w:p>
       <w:r>
+        <w:rPr>
+          <w:noProof/>
+        </w:rPr>
         <w:drawing>
           <wp:inline distT="0" distB="0" distL="0" distR="0" wp14:anchorId="6AE4B3A8" wp14:editId="72E70FBC">
             <wp:extent cx="2581635" cy="1343212"/>
@@ -2074,6 +2059,9 @@
     <w:p/>
     <w:p>
       <w:r>
+        <w:rPr>
+          <w:noProof/>
+        </w:rPr>
         <w:drawing>
           <wp:inline distT="0" distB="0" distL="0" distR="0" wp14:anchorId="4546DD2F" wp14:editId="1EAF6F98">
             <wp:extent cx="2962688" cy="1162212"/>
@@ -2127,6 +2115,9 @@
     <w:p/>
     <w:p>
       <w:r>
+        <w:rPr>
+          <w:noProof/>
+        </w:rPr>
         <w:drawing>
           <wp:inline distT="0" distB="0" distL="0" distR="0" wp14:anchorId="42E76AA6" wp14:editId="07D2EF11">
             <wp:extent cx="3962953" cy="1343212"/>
@@ -2172,6 +2163,9 @@
     </w:p>
     <w:p>
       <w:r>
+        <w:rPr>
+          <w:noProof/>
+        </w:rPr>
         <w:drawing>
           <wp:inline distT="0" distB="0" distL="0" distR="0" wp14:anchorId="62F9DF82" wp14:editId="0B83FF46">
             <wp:extent cx="3762900" cy="495369"/>
@@ -2215,19 +2209,17 @@
         <w:pStyle w:val="Ttulo2"/>
       </w:pPr>
       <w:bookmarkStart w:id="10" w:name="_Toc175163248"/>
-      <w:proofErr w:type="spellStart"/>
-      <w:r>
-        <w:t>Menu</w:t>
-      </w:r>
-      <w:proofErr w:type="spellEnd"/>
-      <w:r>
-        <w:t xml:space="preserve"> publicaciones</w:t>
+      <w:r>
+        <w:t>Menu publicaciones</w:t>
       </w:r>
       <w:bookmarkEnd w:id="10"/>
     </w:p>
     <w:p/>
     <w:p>
       <w:r>
+        <w:rPr>
+          <w:noProof/>
+        </w:rPr>
         <w:drawing>
           <wp:inline distT="0" distB="0" distL="0" distR="0" wp14:anchorId="38DE9489" wp14:editId="4DF50B4F">
             <wp:extent cx="2276793" cy="419158"/>
@@ -2278,6 +2270,55 @@
       </w:r>
     </w:p>
     <w:p/>
+    <w:p/>
+    <w:p>
+      <w:r>
+        <w:lastRenderedPageBreak/>
+        <w:drawing>
+          <wp:inline distT="0" distB="0" distL="0" distR="0" wp14:anchorId="3D8266B7" wp14:editId="129D5552">
+            <wp:extent cx="5200650" cy="1676400"/>
+            <wp:effectExtent l="0" t="0" r="0" b="0"/>
+            <wp:docPr id="1601195223" name="Imagen 1" descr="Texto&#10;&#10;Descripción generada automáticamente"/>
+            <wp:cNvGraphicFramePr>
+              <a:graphicFrameLocks xmlns:a="http://schemas.openxmlformats.org/drawingml/2006/main" noChangeAspect="1"/>
+            </wp:cNvGraphicFramePr>
+            <a:graphic xmlns:a="http://schemas.openxmlformats.org/drawingml/2006/main">
+              <a:graphicData uri="http://schemas.openxmlformats.org/drawingml/2006/picture">
+                <pic:pic xmlns:pic="http://schemas.openxmlformats.org/drawingml/2006/picture">
+                  <pic:nvPicPr>
+                    <pic:cNvPr id="1601195223" name="Imagen 1" descr="Texto&#10;&#10;Descripción generada automáticamente"/>
+                    <pic:cNvPicPr/>
+                  </pic:nvPicPr>
+                  <pic:blipFill rotWithShape="1">
+                    <a:blip r:embed="rId20"/>
+                    <a:srcRect t="9744" r="2325"/>
+                    <a:stretch/>
+                  </pic:blipFill>
+                  <pic:spPr bwMode="auto">
+                    <a:xfrm>
+                      <a:off x="0" y="0"/>
+                      <a:ext cx="5201375" cy="1676634"/>
+                    </a:xfrm>
+                    <a:prstGeom prst="rect">
+                      <a:avLst/>
+                    </a:prstGeom>
+                    <a:ln>
+                      <a:noFill/>
+                    </a:ln>
+                    <a:extLst>
+                      <a:ext uri="{53640926-AAD7-44D8-BBD7-CCE9431645EC}">
+                        <a14:shadowObscured xmlns:a14="http://schemas.microsoft.com/office/drawing/2010/main"/>
+                      </a:ext>
+                    </a:extLst>
+                  </pic:spPr>
+                </pic:pic>
+              </a:graphicData>
+            </a:graphic>
+          </wp:inline>
+        </w:drawing>
+      </w:r>
+    </w:p>
+    <w:p/>
     <w:p>
       <w:pPr>
         <w:pStyle w:val="Ttulo2"/>
@@ -2304,7 +2345,6 @@
     </w:p>
     <w:p>
       <w:r>
-        <w:lastRenderedPageBreak/>
         <w:t>Relaciones de amistad, el grafico de matriz dispersa.</w:t>
       </w:r>
     </w:p>
@@ -2327,6 +2367,9 @@
     <w:p/>
     <w:p>
       <w:r>
+        <w:rPr>
+          <w:noProof/>
+        </w:rPr>
         <w:drawing>
           <wp:inline distT="0" distB="0" distL="0" distR="0" wp14:anchorId="36BC18AC" wp14:editId="79EB609F">
             <wp:extent cx="5612130" cy="2171065"/>
@@ -2343,7 +2386,7 @@
                     <pic:cNvPicPr/>
                   </pic:nvPicPr>
                   <pic:blipFill>
-                    <a:blip r:embed="rId20"/>
+                    <a:blip r:embed="rId21"/>
                     <a:stretch>
                       <a:fillRect/>
                     </a:stretch>

</xml_diff>